<commit_message>
update comments and instructions
</commit_message>
<xml_diff>
--- a/cclarke8@bu.edu_final_project/cclarke8_final_instructions.docx
+++ b/cclarke8@bu.edu_final_project/cclarke8_final_instructions.docx
@@ -4,89 +4,490 @@
   <w:body>
     <w:p>
       <w:pPr>
-        <w:pStyle w:val="ListParagraph"/>
-        <w:numPr>
-          <w:ilvl w:val="0"/>
-          <w:numId w:val="1"/>
-        </w:numPr>
-        <w:rPr>
-          <w:rFonts w:ascii="Times New Roman" w:eastAsia="Times New Roman" w:hAnsi="Times New Roman" w:cs="Times New Roman"/>
-        </w:rPr>
-      </w:pPr>
-      <w:r>
-        <w:rPr>
-          <w:rFonts w:ascii="Times New Roman" w:eastAsia="Times New Roman" w:hAnsi="Times New Roman" w:cs="Times New Roman"/>
-        </w:rPr>
-        <w:t xml:space="preserve">One-page summary of what the program does and why it is useful </w:t>
-      </w:r>
-    </w:p>
-    <w:p>
-      <w:pPr>
-        <w:pStyle w:val="ListParagraph"/>
-        <w:numPr>
-          <w:ilvl w:val="0"/>
-          <w:numId w:val="1"/>
-        </w:numPr>
-        <w:rPr>
-          <w:rFonts w:ascii="Times New Roman" w:eastAsia="Times New Roman" w:hAnsi="Times New Roman" w:cs="Times New Roman"/>
-        </w:rPr>
-      </w:pPr>
-      <w:r>
-        <w:rPr>
-          <w:rFonts w:ascii="Times New Roman" w:eastAsia="Times New Roman" w:hAnsi="Times New Roman" w:cs="Times New Roman"/>
-        </w:rPr>
-        <w:t>Instructions how to run your code and install any third-party modules</w:t>
-      </w:r>
-    </w:p>
-    <w:p/>
-    <w:p/>
-    <w:p>
-      <w:r>
-        <w:t># Prompt user to enter their scrabble letters</w:t>
-      </w:r>
-    </w:p>
-    <w:p>
-      <w:r>
-        <w:t># Match letters to point values</w:t>
-      </w:r>
-    </w:p>
-    <w:p>
-      <w:r>
-        <w:t># Obtain potential words from letters and return to user</w:t>
-      </w:r>
-    </w:p>
-    <w:p>
-      <w:r>
-        <w:t># Next to words show point raiting</w:t>
-      </w:r>
-    </w:p>
-    <w:p>
-      <w:r>
-        <w:t># Order words by highest point rating</w:t>
-      </w:r>
-    </w:p>
-    <w:p/>
-    <w:p>
-      <w:r>
-        <w:t># Have user input what word they chose, update their score</w:t>
-      </w:r>
-    </w:p>
-    <w:p>
-      <w:r>
-        <w:t># Can have up to 4 users playing (nice to have unlimited)</w:t>
-      </w:r>
-    </w:p>
-    <w:p>
-      <w:r>
-        <w:t># Cycle through endlessly until they choose 'game over'</w:t>
-      </w:r>
-    </w:p>
-    <w:p>
-      <w:r>
-        <w:t># Can skip users turn if they dont want to use word finder and just update their scores</w:t>
-      </w:r>
+        <w:rPr>
+          <w:rFonts w:ascii="Times New Roman" w:eastAsia="Times New Roman" w:hAnsi="Times New Roman" w:cs="Times New Roman"/>
+        </w:rPr>
+      </w:pPr>
+      <w:r>
+        <w:rPr>
+          <w:rFonts w:ascii="Times New Roman" w:eastAsia="Times New Roman" w:hAnsi="Times New Roman" w:cs="Times New Roman"/>
+        </w:rPr>
+        <w:t>Cara Clarke</w:t>
+      </w:r>
+    </w:p>
+    <w:p>
+      <w:pPr>
+        <w:rPr>
+          <w:rFonts w:ascii="Times New Roman" w:eastAsia="Times New Roman" w:hAnsi="Times New Roman" w:cs="Times New Roman"/>
+        </w:rPr>
+      </w:pPr>
+      <w:r>
+        <w:rPr>
+          <w:rFonts w:ascii="Times New Roman" w:eastAsia="Times New Roman" w:hAnsi="Times New Roman" w:cs="Times New Roman"/>
+        </w:rPr>
+        <w:t>MET CS 521</w:t>
+      </w:r>
+    </w:p>
+    <w:p>
+      <w:pPr>
+        <w:rPr>
+          <w:rFonts w:ascii="Times New Roman" w:eastAsia="Times New Roman" w:hAnsi="Times New Roman" w:cs="Times New Roman"/>
+        </w:rPr>
+      </w:pPr>
+      <w:r>
+        <w:rPr>
+          <w:rFonts w:ascii="Times New Roman" w:eastAsia="Times New Roman" w:hAnsi="Times New Roman" w:cs="Times New Roman"/>
+        </w:rPr>
+        <w:t>10/</w:t>
+      </w:r>
+      <w:r>
+        <w:rPr>
+          <w:rFonts w:ascii="Times New Roman" w:eastAsia="Times New Roman" w:hAnsi="Times New Roman" w:cs="Times New Roman"/>
+        </w:rPr>
+        <w:t>18</w:t>
+      </w:r>
+      <w:r>
+        <w:rPr>
+          <w:rFonts w:ascii="Times New Roman" w:eastAsia="Times New Roman" w:hAnsi="Times New Roman" w:cs="Times New Roman"/>
+        </w:rPr>
+        <w:t>/2019</w:t>
+      </w:r>
+    </w:p>
+    <w:p>
+      <w:pPr>
+        <w:rPr>
+          <w:rFonts w:ascii="Times New Roman" w:eastAsia="Times New Roman" w:hAnsi="Times New Roman" w:cs="Times New Roman"/>
+        </w:rPr>
+      </w:pPr>
+      <w:r>
+        <w:rPr>
+          <w:rFonts w:ascii="Times New Roman" w:eastAsia="Times New Roman" w:hAnsi="Times New Roman" w:cs="Times New Roman"/>
+        </w:rPr>
+        <w:t>Final project</w:t>
+      </w:r>
+    </w:p>
+    <w:p>
+      <w:pPr>
+        <w:rPr>
+          <w:rFonts w:ascii="Times New Roman" w:eastAsia="Times New Roman" w:hAnsi="Times New Roman" w:cs="Times New Roman"/>
+        </w:rPr>
+      </w:pPr>
+      <w:r>
+        <w:rPr>
+          <w:rFonts w:ascii="Times New Roman" w:eastAsia="Times New Roman" w:hAnsi="Times New Roman" w:cs="Times New Roman"/>
+        </w:rPr>
+        <w:t>Description: Final project summary</w:t>
+      </w:r>
+    </w:p>
+    <w:p>
+      <w:pPr>
+        <w:rPr>
+          <w:rFonts w:ascii="Times New Roman" w:eastAsia="Times New Roman" w:hAnsi="Times New Roman" w:cs="Times New Roman"/>
+        </w:rPr>
+      </w:pPr>
+    </w:p>
+    <w:p>
+      <w:pPr>
+        <w:jc w:val="center"/>
+        <w:rPr>
+          <w:rFonts w:ascii="Times New Roman" w:eastAsia="Times New Roman" w:hAnsi="Times New Roman" w:cs="Times New Roman"/>
+          <w:u w:val="single"/>
+        </w:rPr>
+      </w:pPr>
+      <w:r>
+        <w:rPr>
+          <w:rFonts w:ascii="Times New Roman" w:eastAsia="Times New Roman" w:hAnsi="Times New Roman" w:cs="Times New Roman"/>
+          <w:u w:val="single"/>
+        </w:rPr>
+        <w:t>Main program functionality</w:t>
+      </w:r>
+    </w:p>
+    <w:p>
+      <w:pPr>
+        <w:jc w:val="center"/>
+        <w:rPr>
+          <w:rFonts w:ascii="Times New Roman" w:eastAsia="Times New Roman" w:hAnsi="Times New Roman" w:cs="Times New Roman"/>
+          <w:u w:val="single"/>
+        </w:rPr>
+      </w:pPr>
+    </w:p>
+    <w:p>
+      <w:pPr>
+        <w:rPr>
+          <w:rFonts w:ascii="Times New Roman" w:eastAsia="Times New Roman" w:hAnsi="Times New Roman" w:cs="Times New Roman"/>
+        </w:rPr>
+      </w:pPr>
+      <w:r>
+        <w:rPr>
+          <w:rFonts w:ascii="Times New Roman" w:eastAsia="Times New Roman" w:hAnsi="Times New Roman" w:cs="Times New Roman"/>
+        </w:rPr>
+        <w:t>For my final project I created a python program that allows a single user or multiple users to enter the letters they have available to play for Scrabble and receive suggested words and their potential scores back.</w:t>
+      </w:r>
+      <w:r>
+        <w:rPr>
+          <w:rFonts w:ascii="Times New Roman" w:eastAsia="Times New Roman" w:hAnsi="Times New Roman" w:cs="Times New Roman"/>
+        </w:rPr>
+        <w:t xml:space="preserve"> This program can be played with one or more players and the user-provided strings are checked against the </w:t>
+      </w:r>
+      <w:r>
+        <w:rPr>
+          <w:rFonts w:ascii="Times New Roman" w:eastAsia="Times New Roman" w:hAnsi="Times New Roman" w:cs="Times New Roman"/>
+        </w:rPr>
+        <w:t>Collins Scrabble Words (2019)</w:t>
+      </w:r>
+      <w:r>
+        <w:rPr>
+          <w:rFonts w:ascii="Times New Roman" w:eastAsia="Times New Roman" w:hAnsi="Times New Roman" w:cs="Times New Roman"/>
+        </w:rPr>
+        <w:t xml:space="preserve"> accepted words list.</w:t>
+      </w:r>
+    </w:p>
+    <w:p>
+      <w:pPr>
+        <w:rPr>
+          <w:rFonts w:ascii="Times New Roman" w:eastAsia="Times New Roman" w:hAnsi="Times New Roman" w:cs="Times New Roman"/>
+        </w:rPr>
+      </w:pPr>
+    </w:p>
+    <w:p>
+      <w:pPr>
+        <w:rPr>
+          <w:rFonts w:ascii="Times New Roman" w:eastAsia="Times New Roman" w:hAnsi="Times New Roman" w:cs="Times New Roman"/>
+        </w:rPr>
+      </w:pPr>
+      <w:r>
+        <w:rPr>
+          <w:rFonts w:ascii="Times New Roman" w:eastAsia="Times New Roman" w:hAnsi="Times New Roman" w:cs="Times New Roman"/>
+        </w:rPr>
+        <w:t>This program is helpful because often when playing Scrabble users can be at a loss to know what words to play or what letter combination could give them the highest score. My program takes the guess work out of that by not only providing as many full or partial matches as it can find, but also by sorting the results by score from lowest to highest.</w:t>
+      </w:r>
+    </w:p>
+    <w:p>
+      <w:pPr>
+        <w:rPr>
+          <w:rFonts w:ascii="Times New Roman" w:eastAsia="Times New Roman" w:hAnsi="Times New Roman" w:cs="Times New Roman"/>
+        </w:rPr>
+      </w:pPr>
+    </w:p>
+    <w:p>
+      <w:pPr>
+        <w:rPr>
+          <w:rFonts w:ascii="Times New Roman" w:eastAsia="Times New Roman" w:hAnsi="Times New Roman" w:cs="Times New Roman"/>
+        </w:rPr>
+      </w:pPr>
+      <w:r>
+        <w:rPr>
+          <w:rFonts w:ascii="Times New Roman" w:eastAsia="Times New Roman" w:hAnsi="Times New Roman" w:cs="Times New Roman"/>
+        </w:rPr>
+        <w:t>Users also don’t have to play alone with my program, by entering how many users you want to rotate through for each run multiple players can receive help in deciding what to play on the board.</w:t>
+      </w:r>
+      <w:r>
+        <w:rPr>
+          <w:rFonts w:ascii="Times New Roman" w:eastAsia="Times New Roman" w:hAnsi="Times New Roman" w:cs="Times New Roman"/>
+        </w:rPr>
+        <w:t xml:space="preserve"> </w:t>
+      </w:r>
+      <w:r>
+        <w:rPr>
+          <w:rFonts w:ascii="Times New Roman" w:eastAsia="Times New Roman" w:hAnsi="Times New Roman" w:cs="Times New Roman"/>
+        </w:rPr>
+        <w:t xml:space="preserve">Multi-player mode is not </w:t>
+      </w:r>
+      <w:r>
+        <w:rPr>
+          <w:rFonts w:ascii="Times New Roman" w:eastAsia="Times New Roman" w:hAnsi="Times New Roman" w:cs="Times New Roman"/>
+        </w:rPr>
+        <w:t>required,</w:t>
+      </w:r>
+      <w:r>
+        <w:rPr>
+          <w:rFonts w:ascii="Times New Roman" w:eastAsia="Times New Roman" w:hAnsi="Times New Roman" w:cs="Times New Roman"/>
+        </w:rPr>
+        <w:t xml:space="preserve"> and users can play by themselves if they wish. This allows people to use this program to secretly impress their friends or just see how much better of a score you can get when you work with a machine rather than trying to come up with words on your own.</w:t>
+      </w:r>
+    </w:p>
+    <w:p>
+      <w:pPr>
+        <w:rPr>
+          <w:rFonts w:ascii="Times New Roman" w:eastAsia="Times New Roman" w:hAnsi="Times New Roman" w:cs="Times New Roman"/>
+        </w:rPr>
+      </w:pPr>
+    </w:p>
+    <w:p>
+      <w:pPr>
+        <w:jc w:val="center"/>
+        <w:rPr>
+          <w:rFonts w:ascii="Times New Roman" w:eastAsia="Times New Roman" w:hAnsi="Times New Roman" w:cs="Times New Roman"/>
+          <w:u w:val="single"/>
+        </w:rPr>
+      </w:pPr>
+      <w:r>
+        <w:rPr>
+          <w:rFonts w:ascii="Times New Roman" w:eastAsia="Times New Roman" w:hAnsi="Times New Roman" w:cs="Times New Roman"/>
+          <w:u w:val="single"/>
+        </w:rPr>
+        <w:t>Limitations</w:t>
+      </w:r>
+    </w:p>
+    <w:p>
+      <w:pPr>
+        <w:jc w:val="center"/>
+        <w:rPr>
+          <w:rFonts w:ascii="Times New Roman" w:eastAsia="Times New Roman" w:hAnsi="Times New Roman" w:cs="Times New Roman"/>
+          <w:u w:val="single"/>
+        </w:rPr>
+      </w:pPr>
+    </w:p>
+    <w:p>
+      <w:pPr>
+        <w:rPr>
+          <w:rFonts w:ascii="Times New Roman" w:eastAsia="Times New Roman" w:hAnsi="Times New Roman" w:cs="Times New Roman"/>
+        </w:rPr>
+      </w:pPr>
+      <w:r>
+        <w:rPr>
+          <w:rFonts w:ascii="Times New Roman" w:eastAsia="Times New Roman" w:hAnsi="Times New Roman" w:cs="Times New Roman"/>
+        </w:rPr>
+        <w:t>The only limitation that was put on the suggested words was that they be at least two letters long so they can be played on the board. There is no limit applied to how many players can be rotated through. However, users must enter a numeric value, not a textual representation of a number or they will be shown an error and the program will exit. There are also checks in place to ensure they are entering only letters for their scrabble words.</w:t>
+      </w:r>
+    </w:p>
+    <w:p>
+      <w:pPr>
+        <w:rPr>
+          <w:rFonts w:ascii="Times New Roman" w:eastAsia="Times New Roman" w:hAnsi="Times New Roman" w:cs="Times New Roman"/>
+        </w:rPr>
+      </w:pPr>
+    </w:p>
+    <w:p>
+      <w:pPr>
+        <w:jc w:val="center"/>
+        <w:rPr>
+          <w:rFonts w:ascii="Times New Roman" w:eastAsia="Times New Roman" w:hAnsi="Times New Roman" w:cs="Times New Roman"/>
+          <w:u w:val="single"/>
+        </w:rPr>
+      </w:pPr>
+      <w:r>
+        <w:rPr>
+          <w:rFonts w:ascii="Times New Roman" w:eastAsia="Times New Roman" w:hAnsi="Times New Roman" w:cs="Times New Roman"/>
+          <w:u w:val="single"/>
+        </w:rPr>
+        <w:t>How to run</w:t>
+      </w:r>
+    </w:p>
+    <w:p>
+      <w:pPr>
+        <w:rPr>
+          <w:rFonts w:ascii="Times New Roman" w:eastAsia="Times New Roman" w:hAnsi="Times New Roman" w:cs="Times New Roman"/>
+          <w:u w:val="single"/>
+        </w:rPr>
+      </w:pPr>
       <w:bookmarkStart w:id="0" w:name="_GoBack"/>
       <w:bookmarkEnd w:id="0"/>
+    </w:p>
+    <w:p>
+      <w:pPr>
+        <w:rPr>
+          <w:rFonts w:ascii="Times New Roman" w:eastAsia="Times New Roman" w:hAnsi="Times New Roman" w:cs="Times New Roman"/>
+        </w:rPr>
+      </w:pPr>
+      <w:r>
+        <w:rPr>
+          <w:rFonts w:ascii="Times New Roman" w:eastAsia="Times New Roman" w:hAnsi="Times New Roman" w:cs="Times New Roman"/>
+        </w:rPr>
+        <w:t xml:space="preserve">The program is run through a main </w:t>
+      </w:r>
+      <w:r>
+        <w:rPr>
+          <w:rFonts w:ascii="Consolas" w:eastAsia="Times New Roman" w:hAnsi="Consolas" w:cs="Consolas"/>
+          <w:i/>
+          <w:iCs/>
+          <w:sz w:val="22"/>
+          <w:szCs w:val="22"/>
+        </w:rPr>
+        <w:t>word_finder.py</w:t>
+      </w:r>
+      <w:r>
+        <w:rPr>
+          <w:rFonts w:ascii="Times New Roman" w:eastAsia="Times New Roman" w:hAnsi="Times New Roman" w:cs="Times New Roman"/>
+        </w:rPr>
+        <w:t xml:space="preserve"> file. To run the program type </w:t>
+      </w:r>
+      <w:r>
+        <w:rPr>
+          <w:rFonts w:ascii="Consolas" w:eastAsia="Times New Roman" w:hAnsi="Consolas" w:cs="Consolas"/>
+          <w:i/>
+          <w:iCs/>
+          <w:sz w:val="22"/>
+          <w:szCs w:val="22"/>
+        </w:rPr>
+        <w:t>python word_finder.py</w:t>
+      </w:r>
+      <w:r>
+        <w:rPr>
+          <w:rFonts w:ascii="Consolas" w:eastAsia="Times New Roman" w:hAnsi="Consolas" w:cs="Consolas"/>
+          <w:i/>
+          <w:iCs/>
+          <w:sz w:val="22"/>
+          <w:szCs w:val="22"/>
+        </w:rPr>
+        <w:t xml:space="preserve"> </w:t>
+      </w:r>
+      <w:r>
+        <w:rPr>
+          <w:rFonts w:ascii="Times New Roman" w:eastAsia="Times New Roman" w:hAnsi="Times New Roman" w:cs="Times New Roman"/>
+        </w:rPr>
+        <w:t>from within the folder and start answering the prompts. Soon you will have a list of suggested words to help you win every game.</w:t>
+      </w:r>
+    </w:p>
+    <w:p>
+      <w:pPr>
+        <w:rPr>
+          <w:rFonts w:ascii="Times New Roman" w:eastAsia="Times New Roman" w:hAnsi="Times New Roman" w:cs="Times New Roman"/>
+        </w:rPr>
+      </w:pPr>
+    </w:p>
+    <w:p>
+      <w:pPr>
+        <w:rPr>
+          <w:rFonts w:ascii="Times New Roman" w:eastAsia="Times New Roman" w:hAnsi="Times New Roman" w:cs="Times New Roman"/>
+        </w:rPr>
+      </w:pPr>
+      <w:r>
+        <w:rPr>
+          <w:rFonts w:ascii="Times New Roman" w:eastAsia="Times New Roman" w:hAnsi="Times New Roman" w:cs="Times New Roman"/>
+        </w:rPr>
+        <w:t>No third-party library installations are required to run this program. Everything contained within the program is part of the Python standard library.</w:t>
+      </w:r>
+      <w:r>
+        <w:rPr>
+          <w:rFonts w:ascii="Times New Roman" w:eastAsia="Times New Roman" w:hAnsi="Times New Roman" w:cs="Times New Roman"/>
+        </w:rPr>
+        <w:t xml:space="preserve"> There are two test files for the two classes to check that their methods work as expected.</w:t>
+      </w:r>
+      <w:r>
+        <w:rPr>
+          <w:rFonts w:ascii="Times New Roman" w:eastAsia="Times New Roman" w:hAnsi="Times New Roman" w:cs="Times New Roman"/>
+        </w:rPr>
+        <w:t xml:space="preserve"> To run the test using </w:t>
+      </w:r>
+      <w:proofErr w:type="spellStart"/>
+      <w:r>
+        <w:rPr>
+          <w:rFonts w:ascii="Consolas" w:eastAsia="Times New Roman" w:hAnsi="Consolas" w:cs="Consolas"/>
+          <w:sz w:val="22"/>
+          <w:szCs w:val="22"/>
+        </w:rPr>
+        <w:t>unittest</w:t>
+      </w:r>
+      <w:proofErr w:type="spellEnd"/>
+      <w:r>
+        <w:rPr>
+          <w:rFonts w:ascii="Times New Roman" w:eastAsia="Times New Roman" w:hAnsi="Times New Roman" w:cs="Times New Roman"/>
+        </w:rPr>
+        <w:t xml:space="preserve">, type the command </w:t>
+      </w:r>
+      <w:r>
+        <w:rPr>
+          <w:rFonts w:ascii="Consolas" w:eastAsia="Times New Roman" w:hAnsi="Consolas" w:cs="Consolas"/>
+          <w:i/>
+          <w:iCs/>
+          <w:sz w:val="22"/>
+          <w:szCs w:val="22"/>
+        </w:rPr>
+        <w:t xml:space="preserve">python -m </w:t>
+      </w:r>
+      <w:proofErr w:type="spellStart"/>
+      <w:r>
+        <w:rPr>
+          <w:rFonts w:ascii="Consolas" w:eastAsia="Times New Roman" w:hAnsi="Consolas" w:cs="Consolas"/>
+          <w:i/>
+          <w:iCs/>
+          <w:sz w:val="22"/>
+          <w:szCs w:val="22"/>
+        </w:rPr>
+        <w:t>unittest</w:t>
+      </w:r>
+      <w:proofErr w:type="spellEnd"/>
+      <w:r>
+        <w:rPr>
+          <w:rFonts w:ascii="Consolas" w:eastAsia="Times New Roman" w:hAnsi="Consolas" w:cs="Consolas"/>
+          <w:i/>
+          <w:iCs/>
+          <w:sz w:val="22"/>
+          <w:szCs w:val="22"/>
+        </w:rPr>
+        <w:t xml:space="preserve"> test_WordScores.py</w:t>
+      </w:r>
+      <w:r>
+        <w:rPr>
+          <w:rFonts w:ascii="Times New Roman" w:eastAsia="Times New Roman" w:hAnsi="Times New Roman" w:cs="Times New Roman"/>
+        </w:rPr>
+        <w:t xml:space="preserve"> or </w:t>
+      </w:r>
+      <w:r>
+        <w:rPr>
+          <w:rFonts w:ascii="Consolas" w:eastAsia="Times New Roman" w:hAnsi="Consolas" w:cs="Consolas"/>
+          <w:i/>
+          <w:iCs/>
+          <w:sz w:val="22"/>
+          <w:szCs w:val="22"/>
+        </w:rPr>
+        <w:t xml:space="preserve">python -m </w:t>
+      </w:r>
+      <w:proofErr w:type="spellStart"/>
+      <w:r>
+        <w:rPr>
+          <w:rFonts w:ascii="Consolas" w:eastAsia="Times New Roman" w:hAnsi="Consolas" w:cs="Consolas"/>
+          <w:i/>
+          <w:iCs/>
+          <w:sz w:val="22"/>
+          <w:szCs w:val="22"/>
+        </w:rPr>
+        <w:t>unittest</w:t>
+      </w:r>
+      <w:proofErr w:type="spellEnd"/>
+      <w:r>
+        <w:rPr>
+          <w:rFonts w:ascii="Consolas" w:eastAsia="Times New Roman" w:hAnsi="Consolas" w:cs="Consolas"/>
+          <w:i/>
+          <w:iCs/>
+          <w:sz w:val="22"/>
+          <w:szCs w:val="22"/>
+        </w:rPr>
+        <w:t xml:space="preserve"> test_</w:t>
+      </w:r>
+      <w:r>
+        <w:rPr>
+          <w:rFonts w:ascii="Consolas" w:eastAsia="Times New Roman" w:hAnsi="Consolas" w:cs="Consolas"/>
+          <w:i/>
+          <w:iCs/>
+          <w:sz w:val="22"/>
+          <w:szCs w:val="22"/>
+        </w:rPr>
+        <w:t>ScrabbleWords</w:t>
+      </w:r>
+      <w:r>
+        <w:rPr>
+          <w:rFonts w:ascii="Consolas" w:eastAsia="Times New Roman" w:hAnsi="Consolas" w:cs="Consolas"/>
+          <w:i/>
+          <w:iCs/>
+          <w:sz w:val="22"/>
+          <w:szCs w:val="22"/>
+        </w:rPr>
+        <w:t>.py</w:t>
+      </w:r>
+      <w:r>
+        <w:rPr>
+          <w:rFonts w:ascii="Times New Roman" w:eastAsia="Times New Roman" w:hAnsi="Times New Roman" w:cs="Times New Roman"/>
+        </w:rPr>
+        <w:t>.</w:t>
+      </w:r>
+      <w:r>
+        <w:rPr>
+          <w:rFonts w:ascii="Times New Roman" w:eastAsia="Times New Roman" w:hAnsi="Times New Roman" w:cs="Times New Roman"/>
+        </w:rPr>
+        <w:t xml:space="preserve"> </w:t>
+      </w:r>
     </w:p>
     <w:sectPr>
       <w:pgSz w:w="12240" w:h="15840"/>

</xml_diff>